<commit_message>
Update changes 0912430_0912431_0912463_0912469_Tuan10.docx Editor: JML
</commit_message>
<xml_diff>
--- a/CSDL NC/Tuan 10/0912430_0912431_0912463_0912469_Tuan10.docx
+++ b/CSDL NC/Tuan 10/0912430_0912431_0912463_0912469_Tuan10.docx
@@ -1,6 +1,6 @@
 
 <file path=word/document.xml><?xml version="1.0" encoding="utf-8"?>
-<w:document xmlns:ve="http://schemas.openxmlformats.org/markup-compatibility/2006" xmlns:o="urn:schemas-microsoft-com:office:office" xmlns:r="http://schemas.openxmlformats.org/officeDocument/2006/relationships" xmlns:m="http://schemas.openxmlformats.org/officeDocument/2006/math" xmlns:v="urn:schemas-microsoft-com:vml" xmlns:wp="http://schemas.openxmlformats.org/drawingml/2006/wordprocessingDrawing" xmlns:w10="urn:schemas-microsoft-com:office:word" xmlns:w="http://schemas.openxmlformats.org/wordprocessingml/2006/main" xmlns:wne="http://schemas.microsoft.com/office/word/2006/wordml">
+<w:document xmlns:wpc="http://schemas.microsoft.com/office/word/2010/wordprocessingCanvas" xmlns:mc="http://schemas.openxmlformats.org/markup-compatibility/2006" xmlns:o="urn:schemas-microsoft-com:office:office" xmlns:r="http://schemas.openxmlformats.org/officeDocument/2006/relationships" xmlns:m="http://schemas.openxmlformats.org/officeDocument/2006/math" xmlns:v="urn:schemas-microsoft-com:vml" xmlns:wp14="http://schemas.microsoft.com/office/word/2010/wordprocessingDrawing" xmlns:wp="http://schemas.openxmlformats.org/drawingml/2006/wordprocessingDrawing" xmlns:w10="urn:schemas-microsoft-com:office:word" xmlns:w="http://schemas.openxmlformats.org/wordprocessingml/2006/main" xmlns:w14="http://schemas.microsoft.com/office/word/2010/wordml" xmlns:wpg="http://schemas.microsoft.com/office/word/2010/wordprocessingGroup" xmlns:wpi="http://schemas.microsoft.com/office/word/2010/wordprocessingInk" xmlns:wne="http://schemas.microsoft.com/office/word/2006/wordml" xmlns:wps="http://schemas.microsoft.com/office/word/2010/wordprocessingShape" mc:Ignorable="w14 wp14">
   <w:body>
     <w:p>
       <w:pPr>
@@ -32,7 +32,7 @@
           <w:insideH w:val="single" w:sz="4" w:space="0" w:color="548DD4"/>
           <w:insideV w:val="single" w:sz="4" w:space="0" w:color="548DD4"/>
         </w:tblBorders>
-        <w:tblLook w:val="04A0"/>
+        <w:tblLook w:val="04A0" w:firstRow="1" w:lastRow="0" w:firstColumn="1" w:lastColumn="0" w:noHBand="0" w:noVBand="1"/>
       </w:tblPr>
       <w:tblGrid>
         <w:gridCol w:w="670"/>
@@ -230,7 +230,6 @@
             <w:r>
               <w:rPr>
                 <w:noProof/>
-                <w:lang w:eastAsia="ja-JP"/>
               </w:rPr>
               <w:drawing>
                 <wp:inline distT="0" distB="0" distL="0" distR="0">
@@ -250,7 +249,7 @@
                           </pic:cNvPicPr>
                         </pic:nvPicPr>
                         <pic:blipFill>
-                          <a:blip r:embed="rId8" cstate="print"/>
+                          <a:blip r:embed="rId9" cstate="print"/>
                           <a:srcRect/>
                           <a:stretch>
                             <a:fillRect/>
@@ -365,7 +364,6 @@
             <w:r>
               <w:rPr>
                 <w:noProof/>
-                <w:lang w:eastAsia="ja-JP"/>
               </w:rPr>
               <w:drawing>
                 <wp:inline distT="0" distB="0" distL="0" distR="0">
@@ -385,7 +383,7 @@
                           </pic:cNvPicPr>
                         </pic:nvPicPr>
                         <pic:blipFill>
-                          <a:blip r:embed="rId9" cstate="print"/>
+                          <a:blip r:embed="rId10" cstate="print"/>
                           <a:srcRect/>
                           <a:stretch>
                             <a:fillRect/>
@@ -500,7 +498,6 @@
             <w:r>
               <w:rPr>
                 <w:noProof/>
-                <w:lang w:eastAsia="ja-JP"/>
               </w:rPr>
               <w:drawing>
                 <wp:inline distT="0" distB="0" distL="0" distR="0">
@@ -520,7 +517,7 @@
                           </pic:cNvPicPr>
                         </pic:nvPicPr>
                         <pic:blipFill>
-                          <a:blip r:embed="rId10" cstate="print"/>
+                          <a:blip r:embed="rId11" cstate="print"/>
                           <a:srcRect/>
                           <a:stretch>
                             <a:fillRect/>
@@ -635,7 +632,6 @@
             <w:r>
               <w:rPr>
                 <w:noProof/>
-                <w:lang w:eastAsia="ja-JP"/>
               </w:rPr>
               <w:drawing>
                 <wp:inline distT="0" distB="0" distL="0" distR="0">
@@ -655,7 +651,7 @@
                           </pic:cNvPicPr>
                         </pic:nvPicPr>
                         <pic:blipFill>
-                          <a:blip r:embed="rId11" cstate="print"/>
+                          <a:blip r:embed="rId12" cstate="print"/>
                           <a:srcRect/>
                           <a:stretch>
                             <a:fillRect/>
@@ -780,7 +776,7 @@
           <w:insideH w:val="single" w:sz="4" w:space="0" w:color="548DD4"/>
           <w:insideV w:val="single" w:sz="4" w:space="0" w:color="548DD4"/>
         </w:tblBorders>
-        <w:tblLook w:val="04A0"/>
+        <w:tblLook w:val="04A0" w:firstRow="1" w:lastRow="0" w:firstColumn="1" w:lastColumn="0" w:noHBand="0" w:noVBand="1"/>
       </w:tblPr>
       <w:tblGrid>
         <w:gridCol w:w="720"/>
@@ -2963,9 +2959,9 @@
             <o:lock v:ext="edit" aspectratio="t"/>
           </v:shapetype>
           <v:shape id="_x0000_i1025" type="#_x0000_t75" style="width:248.8pt;height:141.3pt" o:ole="">
-            <v:imagedata r:id="rId12" o:title=""/>
+            <v:imagedata r:id="rId13" o:title=""/>
           </v:shape>
-          <o:OLEObject Type="Embed" ProgID="Visio.Drawing.11" ShapeID="_x0000_i1025" DrawAspect="Content" ObjectID="_1382722399" r:id="rId13"/>
+          <o:OLEObject Type="Embed" ProgID="Visio.Drawing.11" ShapeID="_x0000_i1025" DrawAspect="Content" ObjectID="_1382722822" r:id="rId14"/>
         </w:object>
       </w:r>
     </w:p>
@@ -3339,7 +3335,7 @@
         <w:tblStyle w:val="TableGrid"/>
         <w:tblW w:w="0" w:type="auto"/>
         <w:tblInd w:w="1080" w:type="dxa"/>
-        <w:tblLook w:val="04A0"/>
+        <w:tblLook w:val="04A0" w:firstRow="1" w:lastRow="0" w:firstColumn="1" w:lastColumn="0" w:noHBand="0" w:noVBand="1"/>
       </w:tblPr>
       <w:tblGrid>
         <w:gridCol w:w="1416"/>
@@ -4689,9 +4685,9 @@
         </w:rPr>
         <w:object w:dxaOrig="14935" w:dyaOrig="8661">
           <v:shape id="_x0000_i1026" type="#_x0000_t75" style="width:319.7pt;height:186.45pt" o:ole="">
-            <v:imagedata r:id="rId14" o:title=""/>
+            <v:imagedata r:id="rId15" o:title=""/>
           </v:shape>
-          <o:OLEObject Type="Embed" ProgID="Visio.Drawing.11" ShapeID="_x0000_i1026" DrawAspect="Content" ObjectID="_1382722400" r:id="rId15"/>
+          <o:OLEObject Type="Embed" ProgID="Visio.Drawing.11" ShapeID="_x0000_i1026" DrawAspect="Content" ObjectID="_1382722823" r:id="rId16"/>
         </w:object>
       </w:r>
     </w:p>
@@ -4900,9 +4896,9 @@
         </w:rPr>
         <w:object w:dxaOrig="14935" w:dyaOrig="8661">
           <v:shape id="_x0000_i1027" type="#_x0000_t75" style="width:318.1pt;height:185.35pt" o:ole="">
-            <v:imagedata r:id="rId16" o:title=""/>
+            <v:imagedata r:id="rId17" o:title=""/>
           </v:shape>
-          <o:OLEObject Type="Embed" ProgID="Visio.Drawing.11" ShapeID="_x0000_i1027" DrawAspect="Content" ObjectID="_1382722401" r:id="rId17"/>
+          <o:OLEObject Type="Embed" ProgID="Visio.Drawing.11" ShapeID="_x0000_i1027" DrawAspect="Content" ObjectID="_1382722824" r:id="rId18"/>
         </w:object>
       </w:r>
     </w:p>
@@ -5964,9 +5960,9 @@
         </w:rPr>
         <w:object w:dxaOrig="14375" w:dyaOrig="7881">
           <v:shape id="_x0000_i1028" type="#_x0000_t75" style="width:302.5pt;height:167.1pt" o:ole="">
-            <v:imagedata r:id="rId18" o:title=""/>
+            <v:imagedata r:id="rId19" o:title=""/>
           </v:shape>
-          <o:OLEObject Type="Embed" ProgID="Visio.Drawing.11" ShapeID="_x0000_i1028" DrawAspect="Content" ObjectID="_1382722402" r:id="rId19"/>
+          <o:OLEObject Type="Embed" ProgID="Visio.Drawing.11" ShapeID="_x0000_i1028" DrawAspect="Content" ObjectID="_1382722825" r:id="rId20"/>
         </w:object>
       </w:r>
     </w:p>
@@ -6235,7 +6231,7 @@
         <w:tblStyle w:val="TableGrid"/>
         <w:tblW w:w="0" w:type="auto"/>
         <w:tblInd w:w="1080" w:type="dxa"/>
-        <w:tblLook w:val="04A0"/>
+        <w:tblLook w:val="04A0" w:firstRow="1" w:lastRow="0" w:firstColumn="1" w:lastColumn="0" w:noHBand="0" w:noVBand="1"/>
       </w:tblPr>
       <w:tblGrid>
         <w:gridCol w:w="1416"/>
@@ -7297,9 +7293,9 @@
         </w:rPr>
         <w:object w:dxaOrig="13736" w:dyaOrig="6667">
           <v:shape id="_x0000_i1029" type="#_x0000_t75" style="width:306.8pt;height:149.35pt" o:ole="">
-            <v:imagedata r:id="rId20" o:title=""/>
+            <v:imagedata r:id="rId21" o:title=""/>
           </v:shape>
-          <o:OLEObject Type="Embed" ProgID="Visio.Drawing.11" ShapeID="_x0000_i1029" DrawAspect="Content" ObjectID="_1382722403" r:id="rId21"/>
+          <o:OLEObject Type="Embed" ProgID="Visio.Drawing.11" ShapeID="_x0000_i1029" DrawAspect="Content" ObjectID="_1382722826" r:id="rId22"/>
         </w:object>
       </w:r>
     </w:p>
@@ -7555,9 +7551,9 @@
         </w:rPr>
         <w:object w:dxaOrig="13736" w:dyaOrig="6667">
           <v:shape id="_x0000_i1030" type="#_x0000_t75" style="width:312.7pt;height:152.05pt" o:ole="">
-            <v:imagedata r:id="rId22" o:title=""/>
+            <v:imagedata r:id="rId23" o:title=""/>
           </v:shape>
-          <o:OLEObject Type="Embed" ProgID="Visio.Drawing.11" ShapeID="_x0000_i1030" DrawAspect="Content" ObjectID="_1382722404" r:id="rId23"/>
+          <o:OLEObject Type="Embed" ProgID="Visio.Drawing.11" ShapeID="_x0000_i1030" DrawAspect="Content" ObjectID="_1382722827" r:id="rId24"/>
         </w:object>
       </w:r>
     </w:p>
@@ -9073,9 +9069,9 @@
         </w:rPr>
         <w:object w:dxaOrig="14215" w:dyaOrig="5746">
           <v:shape id="_x0000_i1031" type="#_x0000_t75" style="width:321.3pt;height:129.5pt" o:ole="">
-            <v:imagedata r:id="rId24" o:title=""/>
+            <v:imagedata r:id="rId25" o:title=""/>
           </v:shape>
-          <o:OLEObject Type="Embed" ProgID="Visio.Drawing.11" ShapeID="_x0000_i1031" DrawAspect="Content" ObjectID="_1382722405" r:id="rId25"/>
+          <o:OLEObject Type="Embed" ProgID="Visio.Drawing.11" ShapeID="_x0000_i1031" DrawAspect="Content" ObjectID="_1382722828" r:id="rId26"/>
         </w:object>
       </w:r>
     </w:p>
@@ -9428,7 +9424,7 @@
         <w:tblStyle w:val="TableGrid"/>
         <w:tblW w:w="0" w:type="auto"/>
         <w:tblInd w:w="1080" w:type="dxa"/>
-        <w:tblLook w:val="04A0"/>
+        <w:tblLook w:val="04A0" w:firstRow="1" w:lastRow="0" w:firstColumn="1" w:lastColumn="0" w:noHBand="0" w:noVBand="1"/>
       </w:tblPr>
       <w:tblGrid>
         <w:gridCol w:w="1416"/>
@@ -10846,10 +10842,10 @@
           <w:rFonts w:asciiTheme="minorHAnsi" w:hAnsiTheme="minorHAnsi" w:cstheme="minorHAnsi"/>
         </w:rPr>
         <w:object w:dxaOrig="13655" w:dyaOrig="6166">
-          <v:shape id="_x0000_i1039" type="#_x0000_t75" style="width:337.45pt;height:152.05pt" o:ole="">
-            <v:imagedata r:id="rId26" o:title=""/>
+          <v:shape id="_x0000_i1032" type="#_x0000_t75" style="width:337.45pt;height:152.05pt" o:ole="">
+            <v:imagedata r:id="rId27" o:title=""/>
           </v:shape>
-          <o:OLEObject Type="Embed" ProgID="Visio.Drawing.11" ShapeID="_x0000_i1039" DrawAspect="Content" ObjectID="_1382722406" r:id="rId27"/>
+          <o:OLEObject Type="Embed" ProgID="Visio.Drawing.11" ShapeID="_x0000_i1032" DrawAspect="Content" ObjectID="_1382722829" r:id="rId28"/>
         </w:object>
       </w:r>
     </w:p>
@@ -11118,10 +11114,10 @@
           <w:rFonts w:asciiTheme="minorHAnsi" w:hAnsiTheme="minorHAnsi" w:cstheme="minorHAnsi"/>
         </w:rPr>
         <w:object w:dxaOrig="13655" w:dyaOrig="6106">
-          <v:shape id="_x0000_i1040" type="#_x0000_t75" style="width:314.85pt;height:140.25pt" o:ole="">
-            <v:imagedata r:id="rId28" o:title=""/>
+          <v:shape id="_x0000_i1033" type="#_x0000_t75" style="width:314.85pt;height:140.25pt" o:ole="">
+            <v:imagedata r:id="rId29" o:title=""/>
           </v:shape>
-          <o:OLEObject Type="Embed" ProgID="Visio.Drawing.11" ShapeID="_x0000_i1040" DrawAspect="Content" ObjectID="_1382722407" r:id="rId29"/>
+          <o:OLEObject Type="Embed" ProgID="Visio.Drawing.11" ShapeID="_x0000_i1033" DrawAspect="Content" ObjectID="_1382722830" r:id="rId30"/>
         </w:object>
       </w:r>
     </w:p>
@@ -12095,10 +12091,10 @@
           <w:rFonts w:asciiTheme="minorHAnsi" w:hAnsiTheme="minorHAnsi" w:cstheme="minorHAnsi"/>
         </w:rPr>
         <w:object w:dxaOrig="13656" w:dyaOrig="6021">
-          <v:shape id="_x0000_i1032" type="#_x0000_t75" style="width:310.55pt;height:137pt" o:ole="">
-            <v:imagedata r:id="rId30" o:title=""/>
+          <v:shape id="_x0000_i1034" type="#_x0000_t75" style="width:310.55pt;height:137pt" o:ole="">
+            <v:imagedata r:id="rId31" o:title=""/>
           </v:shape>
-          <o:OLEObject Type="Embed" ProgID="Visio.Drawing.11" ShapeID="_x0000_i1032" DrawAspect="Content" ObjectID="_1382722408" r:id="rId31"/>
+          <o:OLEObject Type="Embed" ProgID="Visio.Drawing.11" ShapeID="_x0000_i1034" DrawAspect="Content" ObjectID="_1382722831" r:id="rId32"/>
         </w:object>
       </w:r>
     </w:p>
@@ -12392,7 +12388,7 @@
         <w:tblStyle w:val="TableGrid"/>
         <w:tblW w:w="0" w:type="auto"/>
         <w:tblInd w:w="1080" w:type="dxa"/>
-        <w:tblLook w:val="04A0"/>
+        <w:tblLook w:val="04A0" w:firstRow="1" w:lastRow="0" w:firstColumn="1" w:lastColumn="0" w:noHBand="0" w:noVBand="1"/>
       </w:tblPr>
       <w:tblGrid>
         <w:gridCol w:w="918"/>
@@ -13621,10 +13617,10 @@
           <w:rFonts w:asciiTheme="minorHAnsi" w:hAnsiTheme="minorHAnsi" w:cstheme="minorHAnsi"/>
         </w:rPr>
         <w:object w:dxaOrig="14295" w:dyaOrig="6085">
-          <v:shape id="_x0000_i1033" type="#_x0000_t75" style="width:301.45pt;height:127.9pt" o:ole="">
-            <v:imagedata r:id="rId32" o:title=""/>
+          <v:shape id="_x0000_i1035" type="#_x0000_t75" style="width:301.45pt;height:127.9pt" o:ole="">
+            <v:imagedata r:id="rId33" o:title=""/>
           </v:shape>
-          <o:OLEObject Type="Embed" ProgID="Visio.Drawing.11" ShapeID="_x0000_i1033" DrawAspect="Content" ObjectID="_1382722409" r:id="rId33"/>
+          <o:OLEObject Type="Embed" ProgID="Visio.Drawing.11" ShapeID="_x0000_i1035" DrawAspect="Content" ObjectID="_1382722832" r:id="rId34"/>
         </w:object>
       </w:r>
     </w:p>
@@ -13882,10 +13878,10 @@
           <w:rFonts w:asciiTheme="minorHAnsi" w:hAnsiTheme="minorHAnsi" w:cstheme="minorHAnsi"/>
         </w:rPr>
         <w:object w:dxaOrig="14295" w:dyaOrig="6084">
-          <v:shape id="_x0000_i1034" type="#_x0000_t75" style="width:301.45pt;height:127.9pt" o:ole="">
-            <v:imagedata r:id="rId34" o:title=""/>
+          <v:shape id="_x0000_i1036" type="#_x0000_t75" style="width:301.45pt;height:127.9pt" o:ole="">
+            <v:imagedata r:id="rId35" o:title=""/>
           </v:shape>
-          <o:OLEObject Type="Embed" ProgID="Visio.Drawing.11" ShapeID="_x0000_i1034" DrawAspect="Content" ObjectID="_1382722410" r:id="rId35"/>
+          <o:OLEObject Type="Embed" ProgID="Visio.Drawing.11" ShapeID="_x0000_i1036" DrawAspect="Content" ObjectID="_1382722833" r:id="rId36"/>
         </w:object>
       </w:r>
     </w:p>
@@ -14551,7 +14547,7 @@
           <w:insideV w:val="single" w:sz="4" w:space="0" w:color="auto"/>
         </w:tblBorders>
         <w:tblLayout w:type="fixed"/>
-        <w:tblLook w:val="04A0"/>
+        <w:tblLook w:val="04A0" w:firstRow="1" w:lastRow="0" w:firstColumn="1" w:lastColumn="0" w:noHBand="0" w:noVBand="1"/>
       </w:tblPr>
       <w:tblGrid>
         <w:gridCol w:w="648"/>
@@ -15697,8 +15693,6 @@
       <w:r>
         <w:t xml:space="preserve"> Ở đây tồn tại 4 nút</w:t>
       </w:r>
-      <w:bookmarkStart w:id="5" w:name="_GoBack"/>
-      <w:bookmarkEnd w:id="5"/>
     </w:p>
     <w:p>
       <w:pPr>
@@ -15706,10 +15700,10 @@
       </w:pPr>
       <w:r>
         <w:object w:dxaOrig="7995" w:dyaOrig="3054">
-          <v:shape id="_x0000_i1035" type="#_x0000_t75" style="width:400.3pt;height:153.15pt" o:ole="">
-            <v:imagedata r:id="rId36" o:title=""/>
+          <v:shape id="_x0000_i1037" type="#_x0000_t75" style="width:400.3pt;height:153.15pt" o:ole="">
+            <v:imagedata r:id="rId37" o:title=""/>
           </v:shape>
-          <o:OLEObject Type="Embed" ProgID="Visio.Drawing.11" ShapeID="_x0000_i1035" DrawAspect="Content" ObjectID="_1382722411" r:id="rId37"/>
+          <o:OLEObject Type="Embed" ProgID="Visio.Drawing.11" ShapeID="_x0000_i1037" DrawAspect="Content" ObjectID="_1382722834" r:id="rId38"/>
         </w:object>
       </w:r>
     </w:p>
@@ -16032,7 +16026,7 @@
         <w:tblStyle w:val="TableGrid"/>
         <w:tblW w:w="0" w:type="auto"/>
         <w:tblInd w:w="360" w:type="dxa"/>
-        <w:tblLook w:val="04A0"/>
+        <w:tblLook w:val="04A0" w:firstRow="1" w:lastRow="0" w:firstColumn="1" w:lastColumn="0" w:noHBand="0" w:noVBand="1"/>
       </w:tblPr>
       <w:tblGrid>
         <w:gridCol w:w="1596"/>
@@ -16741,10 +16735,10 @@
       </w:pPr>
       <w:r>
         <w:object w:dxaOrig="7995" w:dyaOrig="3054">
-          <v:shape id="_x0000_i1036" type="#_x0000_t75" style="width:400.3pt;height:153.15pt" o:ole="">
-            <v:imagedata r:id="rId38" o:title=""/>
+          <v:shape id="_x0000_i1038" type="#_x0000_t75" style="width:400.3pt;height:153.15pt" o:ole="">
+            <v:imagedata r:id="rId39" o:title=""/>
           </v:shape>
-          <o:OLEObject Type="Embed" ProgID="Visio.Drawing.11" ShapeID="_x0000_i1036" DrawAspect="Content" ObjectID="_1382722412" r:id="rId39"/>
+          <o:OLEObject Type="Embed" ProgID="Visio.Drawing.11" ShapeID="_x0000_i1038" DrawAspect="Content" ObjectID="_1382722835" r:id="rId40"/>
         </w:object>
       </w:r>
     </w:p>
@@ -16802,10 +16796,10 @@
       </w:pPr>
       <w:r>
         <w:object w:dxaOrig="7995" w:dyaOrig="3054">
-          <v:shape id="_x0000_i1037" type="#_x0000_t75" style="width:400.3pt;height:153.15pt" o:ole="">
-            <v:imagedata r:id="rId40" o:title=""/>
+          <v:shape id="_x0000_i1039" type="#_x0000_t75" style="width:400.3pt;height:153.15pt" o:ole="">
+            <v:imagedata r:id="rId41" o:title=""/>
           </v:shape>
-          <o:OLEObject Type="Embed" ProgID="Visio.Drawing.11" ShapeID="_x0000_i1037" DrawAspect="Content" ObjectID="_1382722413" r:id="rId41"/>
+          <o:OLEObject Type="Embed" ProgID="Visio.Drawing.11" ShapeID="_x0000_i1039" DrawAspect="Content" ObjectID="_1382722836" r:id="rId42"/>
         </w:object>
       </w:r>
     </w:p>
@@ -16855,10 +16849,10 @@
       </w:pPr>
       <w:r>
         <w:object w:dxaOrig="7995" w:dyaOrig="3054">
-          <v:shape id="_x0000_i1038" type="#_x0000_t75" style="width:400.3pt;height:153.15pt" o:ole="">
-            <v:imagedata r:id="rId42" o:title=""/>
+          <v:shape id="_x0000_i1040" type="#_x0000_t75" style="width:400.3pt;height:153.15pt" o:ole="">
+            <v:imagedata r:id="rId43" o:title=""/>
           </v:shape>
-          <o:OLEObject Type="Embed" ProgID="Visio.Drawing.11" ShapeID="_x0000_i1038" DrawAspect="Content" ObjectID="_1382722414" r:id="rId43"/>
+          <o:OLEObject Type="Embed" ProgID="Visio.Drawing.11" ShapeID="_x0000_i1040" DrawAspect="Content" ObjectID="_1382722837" r:id="rId44"/>
         </w:object>
       </w:r>
     </w:p>
@@ -17079,7 +17073,6 @@
           <w:noProof/>
           <w:sz w:val="32"/>
           <w:szCs w:val="32"/>
-          <w:lang w:eastAsia="ja-JP"/>
         </w:rPr>
         <w:drawing>
           <wp:inline distT="0" distB="0" distL="0" distR="0">
@@ -17099,7 +17092,7 @@
                     </pic:cNvPicPr>
                   </pic:nvPicPr>
                   <pic:blipFill>
-                    <a:blip r:embed="rId44" cstate="print"/>
+                    <a:blip r:embed="rId45" cstate="print"/>
                     <a:srcRect/>
                     <a:stretch>
                       <a:fillRect/>
@@ -17186,7 +17179,6 @@
         <w:rPr>
           <w:b/>
           <w:noProof/>
-          <w:lang w:eastAsia="ja-JP"/>
         </w:rPr>
         <w:drawing>
           <wp:inline distT="0" distB="0" distL="0" distR="0">
@@ -17206,7 +17198,7 @@
                     </pic:cNvPicPr>
                   </pic:nvPicPr>
                   <pic:blipFill>
-                    <a:blip r:embed="rId45" cstate="print"/>
+                    <a:blip r:embed="rId46" cstate="print"/>
                     <a:srcRect/>
                     <a:stretch>
                       <a:fillRect/>
@@ -18448,7 +18440,6 @@
       <w:r>
         <w:rPr>
           <w:noProof/>
-          <w:lang w:eastAsia="ja-JP"/>
         </w:rPr>
         <w:drawing>
           <wp:inline distT="0" distB="0" distL="0" distR="0">
@@ -18468,7 +18459,7 @@
                     </pic:cNvPicPr>
                   </pic:nvPicPr>
                   <pic:blipFill>
-                    <a:blip r:embed="rId46" cstate="print"/>
+                    <a:blip r:embed="rId47" cstate="print"/>
                     <a:srcRect/>
                     <a:stretch>
                       <a:fillRect/>
@@ -18635,56 +18626,33 @@
               </m:ctrlPr>
             </m:sSubPr>
             <m:e>
-              <m:sSub>
-                <m:sSubPr>
-                  <m:ctrlPr>
-                    <w:rPr>
-                      <w:rFonts w:ascii="Cambria Math" w:hAnsiTheme="minorHAnsi" w:cstheme="minorHAnsi"/>
-                      <w:b/>
-                      <w:i/>
-                    </w:rPr>
-                  </m:ctrlPr>
-                </m:sSubPr>
-                <m:e/>
-                <m:sub>
-                  <m:r>
-                    <m:rPr>
-                      <m:sty m:val="bi"/>
-                    </m:rPr>
-                    <w:rPr>
-                      <w:rFonts w:ascii="Cambria Math" w:hAnsi="Cambria Math" w:cstheme="minorHAnsi"/>
-                    </w:rPr>
-                    <m:t>M</m:t>
-                  </m:r>
-                  <m:r>
-                    <m:rPr>
-                      <m:sty m:val="bi"/>
-                    </m:rPr>
-                    <w:rPr>
-                      <w:rFonts w:ascii="Cambria Math" w:hAnsiTheme="minorHAnsi" w:cstheme="minorHAnsi"/>
-                    </w:rPr>
-                    <m:t>Ã</m:t>
-                  </m:r>
-                  <m:r>
-                    <m:rPr>
-                      <m:sty m:val="bi"/>
-                    </m:rPr>
-                    <w:rPr>
-                      <w:rFonts w:ascii="Cambria Math" w:hAnsiTheme="minorHAnsi" w:cstheme="minorHAnsi"/>
-                    </w:rPr>
-                    <m:t>_</m:t>
-                  </m:r>
-                  <m:r>
-                    <m:rPr>
-                      <m:sty m:val="bi"/>
-                    </m:rPr>
-                    <w:rPr>
-                      <w:rFonts w:ascii="Cambria Math" w:hAnsi="Cambria Math" w:cstheme="minorHAnsi"/>
-                    </w:rPr>
-                    <m:t>MH</m:t>
-                  </m:r>
-                </m:sub>
-              </m:sSub>
+              <m:r>
+                <m:rPr>
+                  <m:sty m:val="bi"/>
+                </m:rPr>
+                <w:rPr>
+                  <w:rFonts w:ascii="Cambria Math" w:hAnsiTheme="minorHAnsi" w:cstheme="minorHAnsi"/>
+                </w:rPr>
+                <m:t>M</m:t>
+              </m:r>
+              <m:r>
+                <m:rPr>
+                  <m:sty m:val="bi"/>
+                </m:rPr>
+                <w:rPr>
+                  <w:rFonts w:ascii="Cambria Math" w:hAnsiTheme="minorHAnsi" w:cstheme="minorHAnsi"/>
+                </w:rPr>
+                <m:t>Ã</m:t>
+              </m:r>
+              <m:r>
+                <m:rPr>
+                  <m:sty m:val="bi"/>
+                </m:rPr>
+                <w:rPr>
+                  <w:rFonts w:ascii="Cambria Math" w:hAnsiTheme="minorHAnsi" w:cstheme="minorHAnsi"/>
+                </w:rPr>
+                <m:t>_MH</m:t>
+              </m:r>
               <m:r>
                 <m:rPr>
                   <m:scr m:val="fraktur"/>
@@ -19522,6 +19490,7 @@
         <w:rPr>
           <w:rFonts w:asciiTheme="minorHAnsi" w:hAnsiTheme="minorHAnsi" w:cstheme="minorHAnsi"/>
           <w:b/>
+          <w:noProof/>
           <w:sz w:val="22"/>
           <w:szCs w:val="22"/>
         </w:rPr>
@@ -19543,7 +19512,7 @@
                     </pic:cNvPicPr>
                   </pic:nvPicPr>
                   <pic:blipFill>
-                    <a:blip r:embed="rId47" cstate="print"/>
+                    <a:blip r:embed="rId48" cstate="print"/>
                     <a:srcRect/>
                     <a:stretch>
                       <a:fillRect/>
@@ -19715,7 +19684,7 @@
                   <w:sz w:val="28"/>
                   <w:szCs w:val="28"/>
                 </w:rPr>
-                <m:t>2</m:t>
+                <m:t>1</m:t>
               </m:r>
               <m:r>
                 <m:rPr>
@@ -19831,18 +19800,7 @@
                   <w:sz w:val="28"/>
                   <w:szCs w:val="28"/>
                 </w:rPr>
-                <m:t>2009</m:t>
-              </m:r>
-              <m:r>
-                <m:rPr>
-                  <m:sty m:val="bi"/>
-                </m:rPr>
-                <w:rPr>
-                  <w:rFonts w:asciiTheme="minorHAnsi" w:hAnsiTheme="minorHAnsi" w:cstheme="minorHAnsi"/>
-                  <w:sz w:val="28"/>
-                  <w:szCs w:val="28"/>
-                </w:rPr>
-                <m:t>-</m:t>
+                <m:t>20</m:t>
               </m:r>
               <m:r>
                 <m:rPr>
@@ -19853,8 +19811,47 @@
                   <w:sz w:val="28"/>
                   <w:szCs w:val="28"/>
                 </w:rPr>
-                <m:t>2010</m:t>
+                <m:t>10-201</m:t>
               </m:r>
+              <m:sSup>
+                <m:sSupPr>
+                  <m:ctrlPr>
+                    <w:rPr>
+                      <w:rFonts w:ascii="Cambria Math" w:hAnsi="Cambria Math" w:cstheme="minorHAnsi"/>
+                      <w:b/>
+                      <w:i/>
+                      <w:sz w:val="28"/>
+                      <w:szCs w:val="28"/>
+                    </w:rPr>
+                  </m:ctrlPr>
+                </m:sSupPr>
+                <m:e>
+                  <m:r>
+                    <m:rPr>
+                      <m:sty m:val="bi"/>
+                    </m:rPr>
+                    <w:rPr>
+                      <w:rFonts w:ascii="Cambria Math" w:hAnsi="Cambria Math" w:cstheme="minorHAnsi"/>
+                      <w:sz w:val="28"/>
+                      <w:szCs w:val="28"/>
+                    </w:rPr>
+                    <m:t>1</m:t>
+                  </m:r>
+                </m:e>
+                <m:sup>
+                  <m:r>
+                    <m:rPr>
+                      <m:sty m:val="bi"/>
+                    </m:rPr>
+                    <w:rPr>
+                      <w:rFonts w:ascii="Cambria Math" w:hAnsi="Cambria Math" w:cstheme="minorHAnsi"/>
+                      <w:sz w:val="28"/>
+                      <w:szCs w:val="28"/>
+                    </w:rPr>
+                    <m:t>'</m:t>
+                  </m:r>
+                </m:sup>
+              </m:sSup>
               <m:r>
                 <m:rPr>
                   <m:sty m:val="bi"/>
@@ -19914,45 +19911,17 @@
                 </w:rPr>
                 <m:t>Ọ</m:t>
               </m:r>
-              <m:sSub>
-                <m:sSubPr>
-                  <m:ctrlPr>
-                    <w:rPr>
-                      <w:rFonts w:ascii="Cambria Math" w:hAnsiTheme="minorHAnsi" w:cstheme="minorHAnsi"/>
-                      <w:b/>
-                      <w:i/>
-                      <w:sz w:val="28"/>
-                      <w:szCs w:val="28"/>
-                    </w:rPr>
-                  </m:ctrlPr>
-                </m:sSubPr>
-                <m:e>
-                  <m:r>
-                    <m:rPr>
-                      <m:sty m:val="bi"/>
-                    </m:rPr>
-                    <w:rPr>
-                      <w:rFonts w:ascii="Cambria Math" w:hAnsi="Cambria Math" w:cstheme="minorHAnsi"/>
-                      <w:sz w:val="28"/>
-                      <w:szCs w:val="28"/>
-                    </w:rPr>
-                    <m:t>C</m:t>
-                  </m:r>
-                </m:e>
-                <m:sub>
-                  <m:r>
-                    <m:rPr>
-                      <m:sty m:val="bi"/>
-                    </m:rPr>
-                    <w:rPr>
-                      <w:rFonts w:ascii="Cambria Math" w:hAnsi="Cambria Math" w:cstheme="minorHAnsi"/>
-                      <w:sz w:val="28"/>
-                      <w:szCs w:val="28"/>
-                    </w:rPr>
-                    <m:t>KQ</m:t>
-                  </m:r>
-                </m:sub>
-              </m:sSub>
+              <m:r>
+                <m:rPr>
+                  <m:sty m:val="bi"/>
+                </m:rPr>
+                <w:rPr>
+                  <w:rFonts w:ascii="Cambria Math" w:hAnsiTheme="minorHAnsi" w:cstheme="minorHAnsi"/>
+                  <w:sz w:val="28"/>
+                  <w:szCs w:val="28"/>
+                </w:rPr>
+                <m:t>C_KQ</m:t>
+              </m:r>
             </m:e>
           </m:d>
         </m:oMath>
@@ -20275,47 +20244,8 @@
                   <w:sz w:val="28"/>
                   <w:szCs w:val="28"/>
                 </w:rPr>
-                <m:t>M</m:t>
+                <m:t>MÃ_SV</m:t>
               </m:r>
-              <m:sSub>
-                <m:sSubPr>
-                  <m:ctrlPr>
-                    <w:rPr>
-                      <w:rFonts w:ascii="Cambria Math" w:hAnsiTheme="minorHAnsi" w:cstheme="minorHAnsi"/>
-                      <w:b/>
-                      <w:i/>
-                      <w:sz w:val="28"/>
-                      <w:szCs w:val="28"/>
-                    </w:rPr>
-                  </m:ctrlPr>
-                </m:sSubPr>
-                <m:e>
-                  <m:r>
-                    <m:rPr>
-                      <m:sty m:val="bi"/>
-                    </m:rPr>
-                    <w:rPr>
-                      <w:rFonts w:ascii="Cambria Math" w:hAnsiTheme="minorHAnsi" w:cstheme="minorHAnsi"/>
-                      <w:sz w:val="28"/>
-                      <w:szCs w:val="28"/>
-                    </w:rPr>
-                    <m:t>Ã</m:t>
-                  </m:r>
-                </m:e>
-                <m:sub>
-                  <m:r>
-                    <m:rPr>
-                      <m:sty m:val="bi"/>
-                    </m:rPr>
-                    <w:rPr>
-                      <w:rFonts w:ascii="Cambria Math" w:hAnsi="Cambria Math" w:cstheme="minorHAnsi"/>
-                      <w:sz w:val="28"/>
-                      <w:szCs w:val="28"/>
-                    </w:rPr>
-                    <m:t>SV</m:t>
-                  </m:r>
-                </m:sub>
-              </m:sSub>
               <m:r>
                 <m:rPr>
                   <m:sty m:val="bi"/>
@@ -21672,7 +21602,7 @@
                     </pic:cNvPicPr>
                   </pic:nvPicPr>
                   <pic:blipFill>
-                    <a:blip r:embed="rId44" cstate="print"/>
+                    <a:blip r:embed="rId45" cstate="print"/>
                     <a:srcRect/>
                     <a:stretch>
                       <a:fillRect/>
@@ -21811,9 +21741,9 @@
         </w:rPr>
         <w:object w:dxaOrig="16535" w:dyaOrig="6861">
           <v:shape id="_x0000_i1041" type="#_x0000_t75" style="width:351.95pt;height:146.7pt" o:ole="">
-            <v:imagedata r:id="rId48" o:title=""/>
+            <v:imagedata r:id="rId49" o:title=""/>
           </v:shape>
-          <o:OLEObject Type="Embed" ProgID="Visio.Drawing.11" ShapeID="_x0000_i1041" DrawAspect="Content" ObjectID="_1382722415" r:id="rId49"/>
+          <o:OLEObject Type="Embed" ProgID="Visio.Drawing.11" ShapeID="_x0000_i1041" DrawAspect="Content" ObjectID="_1382722838" r:id="rId50"/>
         </w:object>
       </w:r>
     </w:p>
@@ -22074,7 +22004,7 @@
         <w:tblStyle w:val="TableGrid"/>
         <w:tblW w:w="4045" w:type="pct"/>
         <w:tblInd w:w="1540" w:type="dxa"/>
-        <w:tblLook w:val="04A0"/>
+        <w:tblLook w:val="04A0" w:firstRow="1" w:lastRow="0" w:firstColumn="1" w:lastColumn="0" w:noHBand="0" w:noVBand="1"/>
       </w:tblPr>
       <w:tblGrid>
         <w:gridCol w:w="1262"/>
@@ -23001,7 +22931,34 @@
           <w:szCs w:val="22"/>
           <w:u w:val="single"/>
         </w:rPr>
-        <w:t>MÃ_SV, KHOA</w:t>
+        <w:t>MÃ_SV</w:t>
+      </w:r>
+      <w:r>
+        <w:rPr>
+          <w:rFonts w:asciiTheme="minorHAnsi" w:hAnsiTheme="minorHAnsi" w:cstheme="minorHAnsi"/>
+          <w:b/>
+          <w:sz w:val="22"/>
+          <w:szCs w:val="22"/>
+        </w:rPr>
+        <w:t xml:space="preserve">, </w:t>
+      </w:r>
+      <w:r>
+        <w:rPr>
+          <w:rFonts w:asciiTheme="minorHAnsi" w:hAnsiTheme="minorHAnsi" w:cstheme="minorHAnsi"/>
+          <w:b/>
+          <w:sz w:val="22"/>
+          <w:szCs w:val="22"/>
+        </w:rPr>
+        <w:t>MÃ_</w:t>
+      </w:r>
+      <w:r>
+        <w:rPr>
+          <w:rFonts w:asciiTheme="minorHAnsi" w:hAnsiTheme="minorHAnsi" w:cstheme="minorHAnsi"/>
+          <w:b/>
+          <w:sz w:val="22"/>
+          <w:szCs w:val="22"/>
+        </w:rPr>
+        <w:t>KHOA</w:t>
       </w:r>
       <w:r>
         <w:rPr>
@@ -23047,7 +23004,16 @@
           <w:szCs w:val="22"/>
           <w:u w:val="single"/>
         </w:rPr>
-        <w:t>MÃ_MH, MÃ_KHOA</w:t>
+        <w:t>MÃ_MH</w:t>
+      </w:r>
+      <w:r>
+        <w:rPr>
+          <w:rFonts w:asciiTheme="minorHAnsi" w:hAnsiTheme="minorHAnsi" w:cstheme="minorHAnsi"/>
+          <w:b/>
+          <w:sz w:val="22"/>
+          <w:szCs w:val="22"/>
+        </w:rPr>
+        <w:t>, MÃ_KHOA</w:t>
       </w:r>
       <w:r>
         <w:rPr>
@@ -23196,9 +23162,9 @@
         </w:rPr>
         <w:object w:dxaOrig="15275" w:dyaOrig="6921">
           <v:shape id="_x0000_i1042" type="#_x0000_t75" style="width:330.45pt;height:149.35pt" o:ole="">
-            <v:imagedata r:id="rId50" o:title=""/>
+            <v:imagedata r:id="rId51" o:title=""/>
           </v:shape>
-          <o:OLEObject Type="Embed" ProgID="Visio.Drawing.11" ShapeID="_x0000_i1042" DrawAspect="Content" ObjectID="_1382722416" r:id="rId51"/>
+          <o:OLEObject Type="Embed" ProgID="Visio.Drawing.11" ShapeID="_x0000_i1042" DrawAspect="Content" ObjectID="_1382722839" r:id="rId52"/>
         </w:object>
       </w:r>
     </w:p>
@@ -23395,9 +23361,9 @@
         </w:rPr>
         <w:object w:dxaOrig="15275" w:dyaOrig="6671">
           <v:shape id="_x0000_i1043" type="#_x0000_t75" style="width:346.05pt;height:151pt" o:ole="">
-            <v:imagedata r:id="rId52" o:title=""/>
+            <v:imagedata r:id="rId53" o:title=""/>
           </v:shape>
-          <o:OLEObject Type="Embed" ProgID="Visio.Drawing.11" ShapeID="_x0000_i1043" DrawAspect="Content" ObjectID="_1382722417" r:id="rId53"/>
+          <o:OLEObject Type="Embed" ProgID="Visio.Drawing.11" ShapeID="_x0000_i1043" DrawAspect="Content" ObjectID="_1382722840" r:id="rId54"/>
         </w:object>
       </w:r>
     </w:p>
@@ -23518,7 +23484,7 @@
                     </pic:cNvPicPr>
                   </pic:nvPicPr>
                   <pic:blipFill>
-                    <a:blip r:embed="rId54" cstate="print"/>
+                    <a:blip r:embed="rId55" cstate="print"/>
                     <a:srcRect/>
                     <a:stretch>
                       <a:fillRect/>
@@ -23581,7 +23547,7 @@
                     </pic:cNvPicPr>
                   </pic:nvPicPr>
                   <pic:blipFill>
-                    <a:blip r:embed="rId54" cstate="print"/>
+                    <a:blip r:embed="rId55" cstate="print"/>
                     <a:srcRect/>
                     <a:stretch>
                       <a:fillRect/>
@@ -23671,7 +23637,7 @@
                     </pic:cNvPicPr>
                   </pic:nvPicPr>
                   <pic:blipFill>
-                    <a:blip r:embed="rId54" cstate="print"/>
+                    <a:blip r:embed="rId55" cstate="print"/>
                     <a:srcRect/>
                     <a:stretch>
                       <a:fillRect/>
@@ -23734,7 +23700,7 @@
                     </pic:cNvPicPr>
                   </pic:nvPicPr>
                   <pic:blipFill>
-                    <a:blip r:embed="rId54" cstate="print"/>
+                    <a:blip r:embed="rId55" cstate="print"/>
                     <a:srcRect/>
                     <a:stretch>
                       <a:fillRect/>
@@ -23824,7 +23790,7 @@
                     </pic:cNvPicPr>
                   </pic:nvPicPr>
                   <pic:blipFill>
-                    <a:blip r:embed="rId54" cstate="print"/>
+                    <a:blip r:embed="rId55" cstate="print"/>
                     <a:srcRect/>
                     <a:stretch>
                       <a:fillRect/>
@@ -23887,7 +23853,7 @@
                     </pic:cNvPicPr>
                   </pic:nvPicPr>
                   <pic:blipFill>
-                    <a:blip r:embed="rId54" cstate="print"/>
+                    <a:blip r:embed="rId55" cstate="print"/>
                     <a:srcRect/>
                     <a:stretch>
                       <a:fillRect/>
@@ -23950,7 +23916,7 @@
                     </pic:cNvPicPr>
                   </pic:nvPicPr>
                   <pic:blipFill>
-                    <a:blip r:embed="rId54" cstate="print"/>
+                    <a:blip r:embed="rId55" cstate="print"/>
                     <a:srcRect/>
                     <a:stretch>
                       <a:fillRect/>
@@ -23987,6 +23953,8 @@
         </w:rPr>
         <w:t xml:space="preserve"> KHOA</w:t>
       </w:r>
+      <w:bookmarkStart w:id="5" w:name="_GoBack"/>
+      <w:bookmarkEnd w:id="5"/>
     </w:p>
     <w:p>
       <w:pPr>
@@ -24005,7 +23973,7 @@
       </w:pPr>
     </w:p>
     <w:sectPr>
-      <w:headerReference w:type="default" r:id="rId55"/>
+      <w:headerReference w:type="default" r:id="rId56"/>
       <w:pgSz w:w="12240" w:h="15840"/>
       <w:pgMar w:top="144" w:right="1080" w:bottom="540" w:left="1170" w:header="540" w:footer="720" w:gutter="0"/>
       <w:cols w:space="720"/>
@@ -24016,7 +23984,7 @@
 </file>
 
 <file path=word/endnotes.xml><?xml version="1.0" encoding="utf-8"?>
-<w:endnotes xmlns:ve="http://schemas.openxmlformats.org/markup-compatibility/2006" xmlns:o="urn:schemas-microsoft-com:office:office" xmlns:r="http://schemas.openxmlformats.org/officeDocument/2006/relationships" xmlns:m="http://schemas.openxmlformats.org/officeDocument/2006/math" xmlns:v="urn:schemas-microsoft-com:vml" xmlns:wp="http://schemas.openxmlformats.org/drawingml/2006/wordprocessingDrawing" xmlns:w10="urn:schemas-microsoft-com:office:word" xmlns:w="http://schemas.openxmlformats.org/wordprocessingml/2006/main" xmlns:wne="http://schemas.microsoft.com/office/word/2006/wordml">
+<w:endnotes xmlns:wpc="http://schemas.microsoft.com/office/word/2010/wordprocessingCanvas" xmlns:mc="http://schemas.openxmlformats.org/markup-compatibility/2006" xmlns:o="urn:schemas-microsoft-com:office:office" xmlns:r="http://schemas.openxmlformats.org/officeDocument/2006/relationships" xmlns:m="http://schemas.openxmlformats.org/officeDocument/2006/math" xmlns:v="urn:schemas-microsoft-com:vml" xmlns:wp14="http://schemas.microsoft.com/office/word/2010/wordprocessingDrawing" xmlns:wp="http://schemas.openxmlformats.org/drawingml/2006/wordprocessingDrawing" xmlns:w10="urn:schemas-microsoft-com:office:word" xmlns:w="http://schemas.openxmlformats.org/wordprocessingml/2006/main" xmlns:w14="http://schemas.microsoft.com/office/word/2010/wordml" xmlns:wpg="http://schemas.microsoft.com/office/word/2010/wordprocessingGroup" xmlns:wpi="http://schemas.microsoft.com/office/word/2010/wordprocessingInk" xmlns:wne="http://schemas.microsoft.com/office/word/2006/wordml" xmlns:wps="http://schemas.microsoft.com/office/word/2010/wordprocessingShape" mc:Ignorable="w14 wp14">
   <w:endnote w:type="separator" w:id="-1">
     <w:p>
       <w:pPr>
@@ -24041,7 +24009,7 @@
 </file>
 
 <file path=word/footnotes.xml><?xml version="1.0" encoding="utf-8"?>
-<w:footnotes xmlns:ve="http://schemas.openxmlformats.org/markup-compatibility/2006" xmlns:o="urn:schemas-microsoft-com:office:office" xmlns:r="http://schemas.openxmlformats.org/officeDocument/2006/relationships" xmlns:m="http://schemas.openxmlformats.org/officeDocument/2006/math" xmlns:v="urn:schemas-microsoft-com:vml" xmlns:wp="http://schemas.openxmlformats.org/drawingml/2006/wordprocessingDrawing" xmlns:w10="urn:schemas-microsoft-com:office:word" xmlns:w="http://schemas.openxmlformats.org/wordprocessingml/2006/main" xmlns:wne="http://schemas.microsoft.com/office/word/2006/wordml">
+<w:footnotes xmlns:wpc="http://schemas.microsoft.com/office/word/2010/wordprocessingCanvas" xmlns:mc="http://schemas.openxmlformats.org/markup-compatibility/2006" xmlns:o="urn:schemas-microsoft-com:office:office" xmlns:r="http://schemas.openxmlformats.org/officeDocument/2006/relationships" xmlns:m="http://schemas.openxmlformats.org/officeDocument/2006/math" xmlns:v="urn:schemas-microsoft-com:vml" xmlns:wp14="http://schemas.microsoft.com/office/word/2010/wordprocessingDrawing" xmlns:wp="http://schemas.openxmlformats.org/drawingml/2006/wordprocessingDrawing" xmlns:w10="urn:schemas-microsoft-com:office:word" xmlns:w="http://schemas.openxmlformats.org/wordprocessingml/2006/main" xmlns:w14="http://schemas.microsoft.com/office/word/2010/wordml" xmlns:wpg="http://schemas.microsoft.com/office/word/2010/wordprocessingGroup" xmlns:wpi="http://schemas.microsoft.com/office/word/2010/wordprocessingInk" xmlns:wne="http://schemas.microsoft.com/office/word/2006/wordml" xmlns:wps="http://schemas.microsoft.com/office/word/2010/wordprocessingShape" mc:Ignorable="w14 wp14">
   <w:footnote w:type="separator" w:id="-1">
     <w:p>
       <w:pPr>
@@ -24066,7 +24034,7 @@
 </file>
 
 <file path=word/header1.xml><?xml version="1.0" encoding="utf-8"?>
-<w:hdr xmlns:ve="http://schemas.openxmlformats.org/markup-compatibility/2006" xmlns:o="urn:schemas-microsoft-com:office:office" xmlns:r="http://schemas.openxmlformats.org/officeDocument/2006/relationships" xmlns:m="http://schemas.openxmlformats.org/officeDocument/2006/math" xmlns:v="urn:schemas-microsoft-com:vml" xmlns:wp="http://schemas.openxmlformats.org/drawingml/2006/wordprocessingDrawing" xmlns:w10="urn:schemas-microsoft-com:office:word" xmlns:w="http://schemas.openxmlformats.org/wordprocessingml/2006/main" xmlns:wne="http://schemas.microsoft.com/office/word/2006/wordml">
+<w:hdr xmlns:wpc="http://schemas.microsoft.com/office/word/2010/wordprocessingCanvas" xmlns:mc="http://schemas.openxmlformats.org/markup-compatibility/2006" xmlns:o="urn:schemas-microsoft-com:office:office" xmlns:r="http://schemas.openxmlformats.org/officeDocument/2006/relationships" xmlns:m="http://schemas.openxmlformats.org/officeDocument/2006/math" xmlns:v="urn:schemas-microsoft-com:vml" xmlns:wp14="http://schemas.microsoft.com/office/word/2010/wordprocessingDrawing" xmlns:wp="http://schemas.openxmlformats.org/drawingml/2006/wordprocessingDrawing" xmlns:w10="urn:schemas-microsoft-com:office:word" xmlns:w="http://schemas.openxmlformats.org/wordprocessingml/2006/main" xmlns:w14="http://schemas.microsoft.com/office/word/2010/wordml" xmlns:wpg="http://schemas.microsoft.com/office/word/2010/wordprocessingGroup" xmlns:wpi="http://schemas.microsoft.com/office/word/2010/wordprocessingInk" xmlns:wne="http://schemas.microsoft.com/office/word/2006/wordml" xmlns:wps="http://schemas.microsoft.com/office/word/2010/wordprocessingShape" mc:Ignorable="w14 wp14">
   <w:tbl>
     <w:tblPr>
       <w:tblW w:w="9738" w:type="dxa"/>
@@ -24078,7 +24046,7 @@
         <w:insideH w:val="single" w:sz="4" w:space="0" w:color="548DD4"/>
         <w:insideV w:val="single" w:sz="4" w:space="0" w:color="548DD4"/>
       </w:tblBorders>
-      <w:tblLook w:val="04A0"/>
+      <w:tblLook w:val="04A0" w:firstRow="1" w:lastRow="0" w:firstColumn="1" w:lastColumn="0" w:noHBand="0" w:noVBand="1"/>
     </w:tblPr>
     <w:tblGrid>
       <w:gridCol w:w="1368"/>
@@ -24107,7 +24075,6 @@
           <w:r>
             <w:rPr>
               <w:noProof/>
-              <w:lang w:eastAsia="ja-JP"/>
             </w:rPr>
             <w:drawing>
               <wp:anchor distT="0" distB="0" distL="114300" distR="114300" simplePos="0" relativeHeight="251657728" behindDoc="0" locked="0" layoutInCell="1" allowOverlap="1">
@@ -24288,7 +24255,7 @@
 </file>
 
 <file path=word/numbering.xml><?xml version="1.0" encoding="utf-8"?>
-<w:numbering xmlns:ve="http://schemas.openxmlformats.org/markup-compatibility/2006" xmlns:o="urn:schemas-microsoft-com:office:office" xmlns:r="http://schemas.openxmlformats.org/officeDocument/2006/relationships" xmlns:m="http://schemas.openxmlformats.org/officeDocument/2006/math" xmlns:v="urn:schemas-microsoft-com:vml" xmlns:wp="http://schemas.openxmlformats.org/drawingml/2006/wordprocessingDrawing" xmlns:w10="urn:schemas-microsoft-com:office:word" xmlns:w="http://schemas.openxmlformats.org/wordprocessingml/2006/main" xmlns:wne="http://schemas.microsoft.com/office/word/2006/wordml">
+<w:numbering xmlns:wpc="http://schemas.microsoft.com/office/word/2010/wordprocessingCanvas" xmlns:mc="http://schemas.openxmlformats.org/markup-compatibility/2006" xmlns:o="urn:schemas-microsoft-com:office:office" xmlns:r="http://schemas.openxmlformats.org/officeDocument/2006/relationships" xmlns:m="http://schemas.openxmlformats.org/officeDocument/2006/math" xmlns:v="urn:schemas-microsoft-com:vml" xmlns:wp14="http://schemas.microsoft.com/office/word/2010/wordprocessingDrawing" xmlns:wp="http://schemas.openxmlformats.org/drawingml/2006/wordprocessingDrawing" xmlns:w10="urn:schemas-microsoft-com:office:word" xmlns:w="http://schemas.openxmlformats.org/wordprocessingml/2006/main" xmlns:w14="http://schemas.microsoft.com/office/word/2010/wordml" xmlns:wpg="http://schemas.microsoft.com/office/word/2010/wordprocessingGroup" xmlns:wpi="http://schemas.microsoft.com/office/word/2010/wordprocessingInk" xmlns:wne="http://schemas.microsoft.com/office/word/2006/wordml" xmlns:wps="http://schemas.microsoft.com/office/word/2010/wordprocessingShape" mc:Ignorable="w14 wp14">
   <w:abstractNum w:abstractNumId="0">
     <w:nsid w:val="083B75FD"/>
     <w:multiLevelType w:val="hybridMultilevel"/>
@@ -29407,7 +29374,7 @@
 </file>
 
 <file path=word/styles.xml><?xml version="1.0" encoding="utf-8"?>
-<w:styles xmlns:r="http://schemas.openxmlformats.org/officeDocument/2006/relationships" xmlns:w="http://schemas.openxmlformats.org/wordprocessingml/2006/main">
+<w:styles xmlns:mc="http://schemas.openxmlformats.org/markup-compatibility/2006" xmlns:r="http://schemas.openxmlformats.org/officeDocument/2006/relationships" xmlns:w="http://schemas.openxmlformats.org/wordprocessingml/2006/main" xmlns:w14="http://schemas.microsoft.com/office/word/2010/wordml" mc:Ignorable="w14">
   <w:docDefaults>
     <w:rPrDefault>
       <w:rPr>
@@ -29581,7 +29548,6 @@
     <w:uiPriority w:val="99"/>
     <w:semiHidden/>
     <w:unhideWhenUsed/>
-    <w:qFormat/>
     <w:tblPr>
       <w:tblInd w:w="0" w:type="dxa"/>
       <w:tblCellMar>
@@ -29713,6 +29679,196 @@
     <w:rPr>
       <w:szCs w:val="32"/>
     </w:rPr>
+  </w:style>
+</w:styles>
+</file>
+
+<file path=word/stylesWithEffects.xml><?xml version="1.0" encoding="utf-8"?>
+<w:styles xmlns:wpc="http://schemas.microsoft.com/office/word/2010/wordprocessingCanvas" xmlns:mc="http://schemas.openxmlformats.org/markup-compatibility/2006" xmlns:o="urn:schemas-microsoft-com:office:office" xmlns:r="http://schemas.openxmlformats.org/officeDocument/2006/relationships" xmlns:m="http://schemas.openxmlformats.org/officeDocument/2006/math" xmlns:v="urn:schemas-microsoft-com:vml" xmlns:wp14="http://schemas.microsoft.com/office/word/2010/wordprocessingDrawing" xmlns:wp="http://schemas.openxmlformats.org/drawingml/2006/wordprocessingDrawing" xmlns:w10="urn:schemas-microsoft-com:office:word" xmlns:w="http://schemas.openxmlformats.org/wordprocessingml/2006/main" xmlns:w14="http://schemas.microsoft.com/office/word/2010/wordml" xmlns:wpg="http://schemas.microsoft.com/office/word/2010/wordprocessingGroup" xmlns:wpi="http://schemas.microsoft.com/office/word/2010/wordprocessingInk" xmlns:wne="http://schemas.microsoft.com/office/word/2006/wordml" xmlns:wps="http://schemas.microsoft.com/office/word/2010/wordprocessingShape" mc:Ignorable="w14 wp14">
+  <w:docDefaults>
+    <w:rPrDefault>
+      <w:rPr>
+        <w:rFonts w:asciiTheme="minorHAnsi" w:eastAsiaTheme="minorEastAsia" w:hAnsiTheme="minorHAnsi" w:cstheme="minorBidi"/>
+        <w:sz w:val="22"/>
+        <w:szCs w:val="22"/>
+        <w:lang w:val="en-US" w:eastAsia="en-US" w:bidi="ar-SA"/>
+      </w:rPr>
+    </w:rPrDefault>
+    <w:pPrDefault>
+      <w:pPr>
+        <w:spacing w:after="200" w:line="276" w:lineRule="auto"/>
+      </w:pPr>
+    </w:pPrDefault>
+  </w:docDefaults>
+  <w:latentStyles w:defLockedState="0" w:defUIPriority="99" w:defSemiHidden="1" w:defUnhideWhenUsed="1" w:defQFormat="0" w:count="267">
+    <w:lsdException w:name="Normal" w:semiHidden="0" w:uiPriority="0" w:unhideWhenUsed="0" w:qFormat="1"/>
+    <w:lsdException w:name="heading 1" w:semiHidden="0" w:uiPriority="9" w:unhideWhenUsed="0" w:qFormat="1"/>
+    <w:lsdException w:name="heading 2" w:uiPriority="9" w:qFormat="1"/>
+    <w:lsdException w:name="heading 3" w:uiPriority="9" w:qFormat="1"/>
+    <w:lsdException w:name="heading 4" w:uiPriority="9" w:qFormat="1"/>
+    <w:lsdException w:name="heading 5" w:uiPriority="9" w:qFormat="1"/>
+    <w:lsdException w:name="heading 6" w:uiPriority="9" w:qFormat="1"/>
+    <w:lsdException w:name="heading 7" w:uiPriority="9" w:qFormat="1"/>
+    <w:lsdException w:name="heading 8" w:uiPriority="9" w:qFormat="1"/>
+    <w:lsdException w:name="heading 9" w:uiPriority="9" w:qFormat="1"/>
+    <w:lsdException w:name="toc 1" w:uiPriority="39"/>
+    <w:lsdException w:name="toc 2" w:uiPriority="39"/>
+    <w:lsdException w:name="toc 3" w:uiPriority="39"/>
+    <w:lsdException w:name="toc 4" w:uiPriority="39"/>
+    <w:lsdException w:name="toc 5" w:uiPriority="39"/>
+    <w:lsdException w:name="toc 6" w:uiPriority="39"/>
+    <w:lsdException w:name="toc 7" w:uiPriority="39"/>
+    <w:lsdException w:name="toc 8" w:uiPriority="39"/>
+    <w:lsdException w:name="toc 9" w:uiPriority="39"/>
+    <w:lsdException w:name="caption" w:uiPriority="35" w:qFormat="1"/>
+    <w:lsdException w:name="Title" w:semiHidden="0" w:uiPriority="10" w:unhideWhenUsed="0" w:qFormat="1"/>
+    <w:lsdException w:name="Default Paragraph Font" w:uiPriority="1"/>
+    <w:lsdException w:name="Subtitle" w:semiHidden="0" w:uiPriority="11" w:unhideWhenUsed="0" w:qFormat="1"/>
+    <w:lsdException w:name="Strong" w:semiHidden="0" w:uiPriority="22" w:unhideWhenUsed="0" w:qFormat="1"/>
+    <w:lsdException w:name="Emphasis" w:semiHidden="0" w:uiPriority="20" w:unhideWhenUsed="0" w:qFormat="1"/>
+    <w:lsdException w:name="Table Grid" w:semiHidden="0" w:uiPriority="59" w:unhideWhenUsed="0"/>
+    <w:lsdException w:name="Placeholder Text" w:unhideWhenUsed="0"/>
+    <w:lsdException w:name="No Spacing" w:semiHidden="0" w:uiPriority="1" w:unhideWhenUsed="0" w:qFormat="1"/>
+    <w:lsdException w:name="Light Shading" w:semiHidden="0" w:uiPriority="60" w:unhideWhenUsed="0"/>
+    <w:lsdException w:name="Light List" w:semiHidden="0" w:uiPriority="61" w:unhideWhenUsed="0"/>
+    <w:lsdException w:name="Light Grid" w:semiHidden="0" w:uiPriority="62" w:unhideWhenUsed="0"/>
+    <w:lsdException w:name="Medium Shading 1" w:semiHidden="0" w:uiPriority="63" w:unhideWhenUsed="0"/>
+    <w:lsdException w:name="Medium Shading 2" w:semiHidden="0" w:uiPriority="64" w:unhideWhenUsed="0"/>
+    <w:lsdException w:name="Medium List 1" w:semiHidden="0" w:uiPriority="65" w:unhideWhenUsed="0"/>
+    <w:lsdException w:name="Medium List 2" w:semiHidden="0" w:uiPriority="66" w:unhideWhenUsed="0"/>
+    <w:lsdException w:name="Medium Grid 1" w:semiHidden="0" w:uiPriority="67" w:unhideWhenUsed="0"/>
+    <w:lsdException w:name="Medium Grid 2" w:semiHidden="0" w:uiPriority="68" w:unhideWhenUsed="0"/>
+    <w:lsdException w:name="Medium Grid 3" w:semiHidden="0" w:uiPriority="69" w:unhideWhenUsed="0"/>
+    <w:lsdException w:name="Dark List" w:semiHidden="0" w:uiPriority="70" w:unhideWhenUsed="0"/>
+    <w:lsdException w:name="Colorful Shading" w:semiHidden="0" w:uiPriority="71" w:unhideWhenUsed="0"/>
+    <w:lsdException w:name="Colorful List" w:semiHidden="0" w:uiPriority="72" w:unhideWhenUsed="0"/>
+    <w:lsdException w:name="Colorful Grid" w:semiHidden="0" w:uiPriority="73" w:unhideWhenUsed="0"/>
+    <w:lsdException w:name="Light Shading Accent 1" w:semiHidden="0" w:uiPriority="60" w:unhideWhenUsed="0"/>
+    <w:lsdException w:name="Light List Accent 1" w:semiHidden="0" w:uiPriority="61" w:unhideWhenUsed="0"/>
+    <w:lsdException w:name="Light Grid Accent 1" w:semiHidden="0" w:uiPriority="62" w:unhideWhenUsed="0"/>
+    <w:lsdException w:name="Medium Shading 1 Accent 1" w:semiHidden="0" w:uiPriority="63" w:unhideWhenUsed="0"/>
+    <w:lsdException w:name="Medium Shading 2 Accent 1" w:semiHidden="0" w:uiPriority="64" w:unhideWhenUsed="0"/>
+    <w:lsdException w:name="Medium List 1 Accent 1" w:semiHidden="0" w:uiPriority="65" w:unhideWhenUsed="0"/>
+    <w:lsdException w:name="Revision" w:unhideWhenUsed="0"/>
+    <w:lsdException w:name="List Paragraph" w:semiHidden="0" w:uiPriority="34" w:unhideWhenUsed="0" w:qFormat="1"/>
+    <w:lsdException w:name="Quote" w:semiHidden="0" w:uiPriority="29" w:unhideWhenUsed="0" w:qFormat="1"/>
+    <w:lsdException w:name="Intense Quote" w:semiHidden="0" w:uiPriority="30" w:unhideWhenUsed="0" w:qFormat="1"/>
+    <w:lsdException w:name="Medium List 2 Accent 1" w:semiHidden="0" w:uiPriority="66" w:unhideWhenUsed="0"/>
+    <w:lsdException w:name="Medium Grid 1 Accent 1" w:semiHidden="0" w:uiPriority="67" w:unhideWhenUsed="0"/>
+    <w:lsdException w:name="Medium Grid 2 Accent 1" w:semiHidden="0" w:uiPriority="68" w:unhideWhenUsed="0"/>
+    <w:lsdException w:name="Medium Grid 3 Accent 1" w:semiHidden="0" w:uiPriority="69" w:unhideWhenUsed="0"/>
+    <w:lsdException w:name="Dark List Accent 1" w:semiHidden="0" w:uiPriority="70" w:unhideWhenUsed="0"/>
+    <w:lsdException w:name="Colorful Shading Accent 1" w:semiHidden="0" w:uiPriority="71" w:unhideWhenUsed="0"/>
+    <w:lsdException w:name="Colorful List Accent 1" w:semiHidden="0" w:uiPriority="72" w:unhideWhenUsed="0"/>
+    <w:lsdException w:name="Colorful Grid Accent 1" w:semiHidden="0" w:uiPriority="73" w:unhideWhenUsed="0"/>
+    <w:lsdException w:name="Light Shading Accent 2" w:semiHidden="0" w:uiPriority="60" w:unhideWhenUsed="0"/>
+    <w:lsdException w:name="Light List Accent 2" w:semiHidden="0" w:uiPriority="61" w:unhideWhenUsed="0"/>
+    <w:lsdException w:name="Light Grid Accent 2" w:semiHidden="0" w:uiPriority="62" w:unhideWhenUsed="0"/>
+    <w:lsdException w:name="Medium Shading 1 Accent 2" w:semiHidden="0" w:uiPriority="63" w:unhideWhenUsed="0"/>
+    <w:lsdException w:name="Medium Shading 2 Accent 2" w:semiHidden="0" w:uiPriority="64" w:unhideWhenUsed="0"/>
+    <w:lsdException w:name="Medium List 1 Accent 2" w:semiHidden="0" w:uiPriority="65" w:unhideWhenUsed="0"/>
+    <w:lsdException w:name="Medium List 2 Accent 2" w:semiHidden="0" w:uiPriority="66" w:unhideWhenUsed="0"/>
+    <w:lsdException w:name="Medium Grid 1 Accent 2" w:semiHidden="0" w:uiPriority="67" w:unhideWhenUsed="0"/>
+    <w:lsdException w:name="Medium Grid 2 Accent 2" w:semiHidden="0" w:uiPriority="68" w:unhideWhenUsed="0"/>
+    <w:lsdException w:name="Medium Grid 3 Accent 2" w:semiHidden="0" w:uiPriority="69" w:unhideWhenUsed="0"/>
+    <w:lsdException w:name="Dark List Accent 2" w:semiHidden="0" w:uiPriority="70" w:unhideWhenUsed="0"/>
+    <w:lsdException w:name="Colorful Shading Accent 2" w:semiHidden="0" w:uiPriority="71" w:unhideWhenUsed="0"/>
+    <w:lsdException w:name="Colorful List Accent 2" w:semiHidden="0" w:uiPriority="72" w:unhideWhenUsed="0"/>
+    <w:lsdException w:name="Colorful Grid Accent 2" w:semiHidden="0" w:uiPriority="73" w:unhideWhenUsed="0"/>
+    <w:lsdException w:name="Light Shading Accent 3" w:semiHidden="0" w:uiPriority="60" w:unhideWhenUsed="0"/>
+    <w:lsdException w:name="Light List Accent 3" w:semiHidden="0" w:uiPriority="61" w:unhideWhenUsed="0"/>
+    <w:lsdException w:name="Light Grid Accent 3" w:semiHidden="0" w:uiPriority="62" w:unhideWhenUsed="0"/>
+    <w:lsdException w:name="Medium Shading 1 Accent 3" w:semiHidden="0" w:uiPriority="63" w:unhideWhenUsed="0"/>
+    <w:lsdException w:name="Medium Shading 2 Accent 3" w:semiHidden="0" w:uiPriority="64" w:unhideWhenUsed="0"/>
+    <w:lsdException w:name="Medium List 1 Accent 3" w:semiHidden="0" w:uiPriority="65" w:unhideWhenUsed="0"/>
+    <w:lsdException w:name="Medium List 2 Accent 3" w:semiHidden="0" w:uiPriority="66" w:unhideWhenUsed="0"/>
+    <w:lsdException w:name="Medium Grid 1 Accent 3" w:semiHidden="0" w:uiPriority="67" w:unhideWhenUsed="0"/>
+    <w:lsdException w:name="Medium Grid 2 Accent 3" w:semiHidden="0" w:uiPriority="68" w:unhideWhenUsed="0"/>
+    <w:lsdException w:name="Medium Grid 3 Accent 3" w:semiHidden="0" w:uiPriority="69" w:unhideWhenUsed="0"/>
+    <w:lsdException w:name="Dark List Accent 3" w:semiHidden="0" w:uiPriority="70" w:unhideWhenUsed="0"/>
+    <w:lsdException w:name="Colorful Shading Accent 3" w:semiHidden="0" w:uiPriority="71" w:unhideWhenUsed="0"/>
+    <w:lsdException w:name="Colorful List Accent 3" w:semiHidden="0" w:uiPriority="72" w:unhideWhenUsed="0"/>
+    <w:lsdException w:name="Colorful Grid Accent 3" w:semiHidden="0" w:uiPriority="73" w:unhideWhenUsed="0"/>
+    <w:lsdException w:name="Light Shading Accent 4" w:semiHidden="0" w:uiPriority="60" w:unhideWhenUsed="0"/>
+    <w:lsdException w:name="Light List Accent 4" w:semiHidden="0" w:uiPriority="61" w:unhideWhenUsed="0"/>
+    <w:lsdException w:name="Light Grid Accent 4" w:semiHidden="0" w:uiPriority="62" w:unhideWhenUsed="0"/>
+    <w:lsdException w:name="Medium Shading 1 Accent 4" w:semiHidden="0" w:uiPriority="63" w:unhideWhenUsed="0"/>
+    <w:lsdException w:name="Medium Shading 2 Accent 4" w:semiHidden="0" w:uiPriority="64" w:unhideWhenUsed="0"/>
+    <w:lsdException w:name="Medium List 1 Accent 4" w:semiHidden="0" w:uiPriority="65" w:unhideWhenUsed="0"/>
+    <w:lsdException w:name="Medium List 2 Accent 4" w:semiHidden="0" w:uiPriority="66" w:unhideWhenUsed="0"/>
+    <w:lsdException w:name="Medium Grid 1 Accent 4" w:semiHidden="0" w:uiPriority="67" w:unhideWhenUsed="0"/>
+    <w:lsdException w:name="Medium Grid 2 Accent 4" w:semiHidden="0" w:uiPriority="68" w:unhideWhenUsed="0"/>
+    <w:lsdException w:name="Medium Grid 3 Accent 4" w:semiHidden="0" w:uiPriority="69" w:unhideWhenUsed="0"/>
+    <w:lsdException w:name="Dark List Accent 4" w:semiHidden="0" w:uiPriority="70" w:unhideWhenUsed="0"/>
+    <w:lsdException w:name="Colorful Shading Accent 4" w:semiHidden="0" w:uiPriority="71" w:unhideWhenUsed="0"/>
+    <w:lsdException w:name="Colorful List Accent 4" w:semiHidden="0" w:uiPriority="72" w:unhideWhenUsed="0"/>
+    <w:lsdException w:name="Colorful Grid Accent 4" w:semiHidden="0" w:uiPriority="73" w:unhideWhenUsed="0"/>
+    <w:lsdException w:name="Light Shading Accent 5" w:semiHidden="0" w:uiPriority="60" w:unhideWhenUsed="0"/>
+    <w:lsdException w:name="Light List Accent 5" w:semiHidden="0" w:uiPriority="61" w:unhideWhenUsed="0"/>
+    <w:lsdException w:name="Light Grid Accent 5" w:semiHidden="0" w:uiPriority="62" w:unhideWhenUsed="0"/>
+    <w:lsdException w:name="Medium Shading 1 Accent 5" w:semiHidden="0" w:uiPriority="63" w:unhideWhenUsed="0"/>
+    <w:lsdException w:name="Medium Shading 2 Accent 5" w:semiHidden="0" w:uiPriority="64" w:unhideWhenUsed="0"/>
+    <w:lsdException w:name="Medium List 1 Accent 5" w:semiHidden="0" w:uiPriority="65" w:unhideWhenUsed="0"/>
+    <w:lsdException w:name="Medium List 2 Accent 5" w:semiHidden="0" w:uiPriority="66" w:unhideWhenUsed="0"/>
+    <w:lsdException w:name="Medium Grid 1 Accent 5" w:semiHidden="0" w:uiPriority="67" w:unhideWhenUsed="0"/>
+    <w:lsdException w:name="Medium Grid 2 Accent 5" w:semiHidden="0" w:uiPriority="68" w:unhideWhenUsed="0"/>
+    <w:lsdException w:name="Medium Grid 3 Accent 5" w:semiHidden="0" w:uiPriority="69" w:unhideWhenUsed="0"/>
+    <w:lsdException w:name="Dark List Accent 5" w:semiHidden="0" w:uiPriority="70" w:unhideWhenUsed="0"/>
+    <w:lsdException w:name="Colorful Shading Accent 5" w:semiHidden="0" w:uiPriority="71" w:unhideWhenUsed="0"/>
+    <w:lsdException w:name="Colorful List Accent 5" w:semiHidden="0" w:uiPriority="72" w:unhideWhenUsed="0"/>
+    <w:lsdException w:name="Colorful Grid Accent 5" w:semiHidden="0" w:uiPriority="73" w:unhideWhenUsed="0"/>
+    <w:lsdException w:name="Light Shading Accent 6" w:semiHidden="0" w:uiPriority="60" w:unhideWhenUsed="0"/>
+    <w:lsdException w:name="Light List Accent 6" w:semiHidden="0" w:uiPriority="61" w:unhideWhenUsed="0"/>
+    <w:lsdException w:name="Light Grid Accent 6" w:semiHidden="0" w:uiPriority="62" w:unhideWhenUsed="0"/>
+    <w:lsdException w:name="Medium Shading 1 Accent 6" w:semiHidden="0" w:uiPriority="63" w:unhideWhenUsed="0"/>
+    <w:lsdException w:name="Medium Shading 2 Accent 6" w:semiHidden="0" w:uiPriority="64" w:unhideWhenUsed="0"/>
+    <w:lsdException w:name="Medium List 1 Accent 6" w:semiHidden="0" w:uiPriority="65" w:unhideWhenUsed="0"/>
+    <w:lsdException w:name="Medium List 2 Accent 6" w:semiHidden="0" w:uiPriority="66" w:unhideWhenUsed="0"/>
+    <w:lsdException w:name="Medium Grid 1 Accent 6" w:semiHidden="0" w:uiPriority="67" w:unhideWhenUsed="0"/>
+    <w:lsdException w:name="Medium Grid 2 Accent 6" w:semiHidden="0" w:uiPriority="68" w:unhideWhenUsed="0"/>
+    <w:lsdException w:name="Medium Grid 3 Accent 6" w:semiHidden="0" w:uiPriority="69" w:unhideWhenUsed="0"/>
+    <w:lsdException w:name="Dark List Accent 6" w:semiHidden="0" w:uiPriority="70" w:unhideWhenUsed="0"/>
+    <w:lsdException w:name="Colorful Shading Accent 6" w:semiHidden="0" w:uiPriority="71" w:unhideWhenUsed="0"/>
+    <w:lsdException w:name="Colorful List Accent 6" w:semiHidden="0" w:uiPriority="72" w:unhideWhenUsed="0"/>
+    <w:lsdException w:name="Colorful Grid Accent 6" w:semiHidden="0" w:uiPriority="73" w:unhideWhenUsed="0"/>
+    <w:lsdException w:name="Subtle Emphasis" w:semiHidden="0" w:uiPriority="19" w:unhideWhenUsed="0" w:qFormat="1"/>
+    <w:lsdException w:name="Intense Emphasis" w:semiHidden="0" w:uiPriority="21" w:unhideWhenUsed="0" w:qFormat="1"/>
+    <w:lsdException w:name="Subtle Reference" w:semiHidden="0" w:uiPriority="31" w:unhideWhenUsed="0" w:qFormat="1"/>
+    <w:lsdException w:name="Intense Reference" w:semiHidden="0" w:uiPriority="32" w:unhideWhenUsed="0" w:qFormat="1"/>
+    <w:lsdException w:name="Book Title" w:semiHidden="0" w:uiPriority="33" w:unhideWhenUsed="0" w:qFormat="1"/>
+    <w:lsdException w:name="Bibliography" w:uiPriority="37"/>
+    <w:lsdException w:name="TOC Heading" w:uiPriority="39" w:qFormat="1"/>
+  </w:latentStyles>
+  <w:style w:type="paragraph" w:default="1" w:styleId="Normal">
+    <w:name w:val="Normal"/>
+    <w:qFormat/>
+  </w:style>
+  <w:style w:type="character" w:default="1" w:styleId="DefaultParagraphFont">
+    <w:name w:val="Default Paragraph Font"/>
+    <w:uiPriority w:val="1"/>
+    <w:semiHidden/>
+    <w:unhideWhenUsed/>
+  </w:style>
+  <w:style w:type="table" w:default="1" w:styleId="TableNormal">
+    <w:name w:val="Normal Table"/>
+    <w:uiPriority w:val="99"/>
+    <w:semiHidden/>
+    <w:unhideWhenUsed/>
+    <w:tblPr>
+      <w:tblInd w:w="0" w:type="dxa"/>
+      <w:tblCellMar>
+        <w:top w:w="0" w:type="dxa"/>
+        <w:left w:w="108" w:type="dxa"/>
+        <w:bottom w:w="0" w:type="dxa"/>
+        <w:right w:w="108" w:type="dxa"/>
+      </w:tblCellMar>
+    </w:tblPr>
+  </w:style>
+  <w:style w:type="numbering" w:default="1" w:styleId="NoList">
+    <w:name w:val="No List"/>
+    <w:uiPriority w:val="99"/>
+    <w:semiHidden/>
+    <w:unhideWhenUsed/>
   </w:style>
 </w:styles>
 </file>
@@ -30005,7 +30161,7 @@
 </file>
 
 <file path=customXml/itemProps1.xml><?xml version="1.0" encoding="utf-8"?>
-<ds:datastoreItem xmlns:ds="http://schemas.openxmlformats.org/officeDocument/2006/customXml" ds:itemID="{35A457E4-7ABD-4E2B-B698-FF7B13BF3B16}">
+<ds:datastoreItem xmlns:ds="http://schemas.openxmlformats.org/officeDocument/2006/customXml" ds:itemID="{52BD422D-A91A-457F-9113-F9B8A22441A8}">
   <ds:schemaRefs>
     <ds:schemaRef ds:uri="http://schemas.openxmlformats.org/officeDocument/2006/bibliography"/>
   </ds:schemaRefs>

</xml_diff>